<commit_message>
More cross ref work
</commit_message>
<xml_diff>
--- a/Documentation.docx
+++ b/Documentation.docx
@@ -12,8 +12,191 @@
         <w:rPr>
           <w:lang w:val="en-US"/>
         </w:rPr>
-        <w:t>Documentation</w:t>
+        <w:t>Name: Andrew Motz</w:t>
       </w:r>
+    </w:p>
+    <w:p>
+      <w:pPr>
+        <w:rPr>
+          <w:lang w:val="en-US"/>
+        </w:rPr>
+      </w:pPr>
+      <w:r>
+        <w:rPr>
+          <w:lang w:val="en-US"/>
+        </w:rPr>
+        <w:t>Student ID: T00628481</w:t>
+      </w:r>
+    </w:p>
+    <w:p>
+      <w:pPr>
+        <w:rPr>
+          <w:lang w:val="en-US"/>
+        </w:rPr>
+      </w:pPr>
+      <w:r>
+        <w:rPr>
+          <w:lang w:val="en-US"/>
+        </w:rPr>
+        <w:t>Course: COMP 2680</w:t>
+      </w:r>
+    </w:p>
+    <w:p>
+      <w:pPr>
+        <w:rPr>
+          <w:lang w:val="en-US"/>
+        </w:rPr>
+      </w:pPr>
+    </w:p>
+    <w:p>
+      <w:pPr>
+        <w:rPr>
+          <w:b/>
+          <w:bCs/>
+          <w:lang w:val="en-US"/>
+        </w:rPr>
+      </w:pPr>
+      <w:r>
+        <w:rPr>
+          <w:b/>
+          <w:bCs/>
+          <w:lang w:val="en-US"/>
+        </w:rPr>
+        <w:t>A paragraph entailing the business statement in about 100 words.</w:t>
+      </w:r>
+    </w:p>
+    <w:p>
+      <w:pPr>
+        <w:rPr>
+          <w:b/>
+          <w:bCs/>
+          <w:lang w:val="en-US"/>
+        </w:rPr>
+      </w:pPr>
+    </w:p>
+    <w:p>
+      <w:pPr>
+        <w:rPr>
+          <w:b/>
+          <w:bCs/>
+          <w:lang w:val="en-US"/>
+        </w:rPr>
+      </w:pPr>
+      <w:r>
+        <w:rPr>
+          <w:b/>
+          <w:bCs/>
+          <w:lang w:val="en-US"/>
+        </w:rPr>
+        <w:t>Project objectives and a project description stated clearly.</w:t>
+      </w:r>
+    </w:p>
+    <w:p>
+      <w:pPr>
+        <w:rPr>
+          <w:b/>
+          <w:bCs/>
+          <w:lang w:val="en-US"/>
+        </w:rPr>
+      </w:pPr>
+    </w:p>
+    <w:p>
+      <w:pPr>
+        <w:rPr>
+          <w:b/>
+          <w:bCs/>
+          <w:lang w:val="en-US"/>
+        </w:rPr>
+      </w:pPr>
+      <w:r>
+        <w:rPr>
+          <w:b/>
+          <w:bCs/>
+          <w:lang w:val="en-US"/>
+        </w:rPr>
+        <w:t>A brief explanation of how the business would benefit from your design in</w:t>
+      </w:r>
+    </w:p>
+    <w:p>
+      <w:pPr>
+        <w:rPr>
+          <w:b/>
+          <w:bCs/>
+          <w:lang w:val="en-US"/>
+        </w:rPr>
+      </w:pPr>
+      <w:r>
+        <w:rPr>
+          <w:b/>
+          <w:bCs/>
+          <w:lang w:val="en-US"/>
+        </w:rPr>
+        <w:t>about 100 words</w:t>
+      </w:r>
+    </w:p>
+    <w:p>
+      <w:pPr>
+        <w:rPr>
+          <w:b/>
+          <w:bCs/>
+          <w:lang w:val="en-US"/>
+        </w:rPr>
+      </w:pPr>
+    </w:p>
+    <w:p>
+      <w:pPr>
+        <w:rPr>
+          <w:b/>
+          <w:bCs/>
+          <w:lang w:val="en-US"/>
+        </w:rPr>
+      </w:pPr>
+      <w:r>
+        <w:rPr>
+          <w:b/>
+          <w:bCs/>
+          <w:lang w:val="en-US"/>
+        </w:rPr>
+        <w:t>Any other appropriate relevant documentation pertaining to your site that</w:t>
+      </w:r>
+    </w:p>
+    <w:p>
+      <w:pPr>
+        <w:rPr>
+          <w:b/>
+          <w:bCs/>
+          <w:lang w:val="en-US"/>
+        </w:rPr>
+      </w:pPr>
+      <w:r>
+        <w:rPr>
+          <w:b/>
+          <w:bCs/>
+          <w:lang w:val="en-US"/>
+        </w:rPr>
+        <w:t>you wish to include.</w:t>
+      </w:r>
+    </w:p>
+    <w:p>
+      <w:pPr>
+        <w:rPr>
+          <w:lang w:val="en-US"/>
+        </w:rPr>
+      </w:pPr>
+      <w:r>
+        <w:rPr>
+          <w:lang w:val="en-US"/>
+        </w:rPr>
+        <w:t xml:space="preserve">I have a GitHub repo of all the changes and history. If you want to view them. You can see at the link: </w:t>
+      </w:r>
+      <w:hyperlink r:id="rId4" w:history="1">
+        <w:r>
+          <w:rPr>
+            <w:rStyle w:val="Hyperlink"/>
+          </w:rPr>
+          <w:t>https://github.com/andrewmotz/andrewmotz.github.io/commits/Working</w:t>
+        </w:r>
+      </w:hyperlink>
       <w:bookmarkStart w:id="0" w:name="_GoBack"/>
       <w:bookmarkEnd w:id="0"/>
     </w:p>
@@ -44,7 +227,7 @@
       </w:pPr>
     </w:pPrDefault>
   </w:docDefaults>
-  <w:latentStyles w:defLockedState="0" w:defUIPriority="99" w:defSemiHidden="0" w:defUnhideWhenUsed="0" w:defQFormat="0" w:count="377">
+  <w:latentStyles w:defLockedState="0" w:defUIPriority="99" w:defSemiHidden="0" w:defUnhideWhenUsed="0" w:defQFormat="0" w:count="376">
     <w:lsdException w:name="Normal" w:uiPriority="0" w:qFormat="1"/>
     <w:lsdException w:name="heading 1" w:uiPriority="9" w:qFormat="1"/>
     <w:lsdException w:name="heading 2" w:semiHidden="1" w:uiPriority="9" w:unhideWhenUsed="1" w:qFormat="1"/>
@@ -421,7 +604,6 @@
     <w:lsdException w:name="Hashtag" w:semiHidden="1" w:unhideWhenUsed="1"/>
     <w:lsdException w:name="Unresolved Mention" w:semiHidden="1" w:unhideWhenUsed="1"/>
     <w:lsdException w:name="Smart Link" w:semiHidden="1" w:unhideWhenUsed="1"/>
-    <w:lsdException w:name="Smart Link Error" w:semiHidden="1" w:unhideWhenUsed="1"/>
   </w:latentStyles>
   <w:style w:type="paragraph" w:default="1" w:styleId="Normal">
     <w:name w:val="Normal"/>
@@ -453,6 +635,18 @@
     <w:uiPriority w:val="99"/>
     <w:semiHidden/>
     <w:unhideWhenUsed/>
+  </w:style>
+  <w:style w:type="character" w:styleId="Hyperlink">
+    <w:name w:val="Hyperlink"/>
+    <w:basedOn w:val="DefaultParagraphFont"/>
+    <w:uiPriority w:val="99"/>
+    <w:semiHidden/>
+    <w:unhideWhenUsed/>
+    <w:rsid w:val="0059471C"/>
+    <w:rPr>
+      <w:color w:val="0000FF"/>
+      <w:u w:val="single"/>
+    </w:rPr>
   </w:style>
 </w:styles>
 </file>

</xml_diff>